<commit_message>
last saturday footer update
</commit_message>
<xml_diff>
--- a/Project Proposal.docx
+++ b/Project Proposal.docx
@@ -28,7 +28,6 @@
         <w:t>The first version of the site will be limited to the Loudoun County region.</w:t>
       </w:r>
     </w:p>
-    <w:p/>
     <w:p>
       <w:pPr>
         <w:pStyle w:val="Heading2"/>
@@ -116,48 +115,264 @@
         <w:t>Site Features (Version 1)</w:t>
       </w:r>
     </w:p>
-    <w:p>
-      <w:r>
-        <w:t>Registration</w:t>
-      </w:r>
-    </w:p>
-    <w:p>
-      <w:r>
-        <w:t>Mom Registry Search</w:t>
-      </w:r>
-      <w:bookmarkStart w:id="0" w:name="_GoBack"/>
-      <w:bookmarkEnd w:id="0"/>
-    </w:p>
-    <w:p>
-      <w:r>
-        <w:t>Local Weather</w:t>
-      </w:r>
-    </w:p>
-    <w:p>
-      <w:r>
-        <w:t>Local Playground Lookup</w:t>
-      </w:r>
-    </w:p>
-    <w:p>
-      <w:r>
-        <w:t>Events Lookup</w:t>
-      </w:r>
-    </w:p>
-    <w:p>
-      <w:r>
-        <w:t>Event creation with Meetup</w:t>
-      </w:r>
-    </w:p>
-    <w:p>
-      <w:proofErr w:type="spellStart"/>
-      <w:r>
-        <w:t>Giphy</w:t>
-      </w:r>
-      <w:proofErr w:type="spellEnd"/>
-      <w:r>
-        <w:t xml:space="preserve"> Humor</w:t>
-      </w:r>
-    </w:p>
+    <w:tbl>
+      <w:tblPr>
+        <w:tblStyle w:val="TableGrid"/>
+        <w:tblW w:w="0" w:type="auto"/>
+        <w:tblLook w:val="04A0" w:firstRow="1" w:lastRow="0" w:firstColumn="1" w:lastColumn="0" w:noHBand="0" w:noVBand="1"/>
+      </w:tblPr>
+      <w:tblGrid>
+        <w:gridCol w:w="4977"/>
+        <w:gridCol w:w="4373"/>
+      </w:tblGrid>
+      <w:tr>
+        <w:tc>
+          <w:tcPr>
+            <w:tcW w:w="4977" w:type="dxa"/>
+            <w:shd w:val="clear" w:color="auto" w:fill="3399FF"/>
+          </w:tcPr>
+          <w:p>
+            <w:pPr>
+              <w:rPr>
+                <w:b/>
+                <w:color w:val="FFFFFF" w:themeColor="background1"/>
+              </w:rPr>
+            </w:pPr>
+            <w:r>
+              <w:rPr>
+                <w:b/>
+                <w:color w:val="FFFFFF" w:themeColor="background1"/>
+              </w:rPr>
+              <w:t>Feature</w:t>
+            </w:r>
+          </w:p>
+        </w:tc>
+        <w:tc>
+          <w:tcPr>
+            <w:tcW w:w="4373" w:type="dxa"/>
+            <w:shd w:val="clear" w:color="auto" w:fill="3399FF"/>
+          </w:tcPr>
+          <w:p>
+            <w:pPr>
+              <w:rPr>
+                <w:b/>
+                <w:color w:val="FFFFFF" w:themeColor="background1"/>
+              </w:rPr>
+            </w:pPr>
+            <w:r>
+              <w:rPr>
+                <w:b/>
+                <w:color w:val="FFFFFF" w:themeColor="background1"/>
+              </w:rPr>
+              <w:t>Assignment</w:t>
+            </w:r>
+          </w:p>
+        </w:tc>
+      </w:tr>
+      <w:tr>
+        <w:tc>
+          <w:tcPr>
+            <w:tcW w:w="4977" w:type="dxa"/>
+          </w:tcPr>
+          <w:p>
+            <w:r>
+              <w:t>Site Login</w:t>
+            </w:r>
+          </w:p>
+        </w:tc>
+        <w:tc>
+          <w:tcPr>
+            <w:tcW w:w="4373" w:type="dxa"/>
+          </w:tcPr>
+          <w:p>
+            <w:r>
+              <w:t>Michael</w:t>
+            </w:r>
+          </w:p>
+        </w:tc>
+      </w:tr>
+      <w:tr>
+        <w:tc>
+          <w:tcPr>
+            <w:tcW w:w="4977" w:type="dxa"/>
+          </w:tcPr>
+          <w:p>
+            <w:r>
+              <w:t>Registration</w:t>
+            </w:r>
+          </w:p>
+        </w:tc>
+        <w:tc>
+          <w:tcPr>
+            <w:tcW w:w="4373" w:type="dxa"/>
+          </w:tcPr>
+          <w:p>
+            <w:r>
+              <w:t>Jason</w:t>
+            </w:r>
+          </w:p>
+        </w:tc>
+      </w:tr>
+      <w:tr>
+        <w:tc>
+          <w:tcPr>
+            <w:tcW w:w="4977" w:type="dxa"/>
+          </w:tcPr>
+          <w:p>
+            <w:r>
+              <w:t>Mom Registry Search</w:t>
+            </w:r>
+          </w:p>
+        </w:tc>
+        <w:tc>
+          <w:tcPr>
+            <w:tcW w:w="4373" w:type="dxa"/>
+          </w:tcPr>
+          <w:p>
+            <w:r>
+              <w:t>Jason</w:t>
+            </w:r>
+          </w:p>
+        </w:tc>
+      </w:tr>
+      <w:tr>
+        <w:tc>
+          <w:tcPr>
+            <w:tcW w:w="4977" w:type="dxa"/>
+          </w:tcPr>
+          <w:p>
+            <w:r>
+              <w:t>Geo-Location Lookup/Mapping</w:t>
+            </w:r>
+          </w:p>
+        </w:tc>
+        <w:tc>
+          <w:tcPr>
+            <w:tcW w:w="4373" w:type="dxa"/>
+          </w:tcPr>
+          <w:p>
+            <w:r>
+              <w:t>Jason</w:t>
+            </w:r>
+          </w:p>
+        </w:tc>
+      </w:tr>
+      <w:tr>
+        <w:tc>
+          <w:tcPr>
+            <w:tcW w:w="4977" w:type="dxa"/>
+          </w:tcPr>
+          <w:p>
+            <w:r>
+              <w:t>Local Weather</w:t>
+            </w:r>
+          </w:p>
+        </w:tc>
+        <w:tc>
+          <w:tcPr>
+            <w:tcW w:w="4373" w:type="dxa"/>
+          </w:tcPr>
+          <w:p>
+            <w:r>
+              <w:t>Michael</w:t>
+            </w:r>
+          </w:p>
+        </w:tc>
+      </w:tr>
+      <w:tr>
+        <w:tc>
+          <w:tcPr>
+            <w:tcW w:w="4977" w:type="dxa"/>
+          </w:tcPr>
+          <w:p>
+            <w:r>
+              <w:t>Local Playground Lookup</w:t>
+            </w:r>
+          </w:p>
+        </w:tc>
+        <w:tc>
+          <w:tcPr>
+            <w:tcW w:w="4373" w:type="dxa"/>
+          </w:tcPr>
+          <w:p>
+            <w:r>
+              <w:t>Michael</w:t>
+            </w:r>
+          </w:p>
+        </w:tc>
+      </w:tr>
+      <w:tr>
+        <w:tc>
+          <w:tcPr>
+            <w:tcW w:w="4977" w:type="dxa"/>
+          </w:tcPr>
+          <w:p>
+            <w:r>
+              <w:t>Events Lookup</w:t>
+            </w:r>
+          </w:p>
+        </w:tc>
+        <w:tc>
+          <w:tcPr>
+            <w:tcW w:w="4373" w:type="dxa"/>
+          </w:tcPr>
+          <w:p>
+            <w:r>
+              <w:t>Morgan</w:t>
+            </w:r>
+          </w:p>
+        </w:tc>
+      </w:tr>
+      <w:tr>
+        <w:tc>
+          <w:tcPr>
+            <w:tcW w:w="4977" w:type="dxa"/>
+          </w:tcPr>
+          <w:p>
+            <w:r>
+              <w:t>Event creation with Meetup</w:t>
+            </w:r>
+          </w:p>
+        </w:tc>
+        <w:tc>
+          <w:tcPr>
+            <w:tcW w:w="4373" w:type="dxa"/>
+          </w:tcPr>
+          <w:p>
+            <w:r>
+              <w:t>Morgan</w:t>
+            </w:r>
+          </w:p>
+        </w:tc>
+      </w:tr>
+      <w:tr>
+        <w:tc>
+          <w:tcPr>
+            <w:tcW w:w="4977" w:type="dxa"/>
+          </w:tcPr>
+          <w:p>
+            <w:proofErr w:type="spellStart"/>
+            <w:r>
+              <w:t>Giphy</w:t>
+            </w:r>
+            <w:proofErr w:type="spellEnd"/>
+            <w:r>
+              <w:t xml:space="preserve"> Humor</w:t>
+            </w:r>
+          </w:p>
+        </w:tc>
+        <w:tc>
+          <w:tcPr>
+            <w:tcW w:w="4373" w:type="dxa"/>
+          </w:tcPr>
+          <w:p>
+            <w:r>
+              <w:t>Morgan</w:t>
+            </w:r>
+          </w:p>
+        </w:tc>
+      </w:tr>
+    </w:tbl>
     <w:p>
       <w:pPr>
         <w:pStyle w:val="Heading2"/>
@@ -243,9 +458,9 @@
       <w:r>
         <w:t>)</w:t>
       </w:r>
+      <w:bookmarkStart w:id="0" w:name="_GoBack"/>
+      <w:bookmarkEnd w:id="0"/>
     </w:p>
-    <w:p/>
-    <w:p/>
     <w:sectPr>
       <w:footerReference w:type="default" r:id="rId15"/>
       <w:pgSz w:w="12240" w:h="15840"/>
@@ -2780,8 +2995,8 @@
     <w:compatSetting w:name="differentiateMultirowTableHeaders" w:uri="http://schemas.microsoft.com/office/word" w:val="1"/>
   </w:compat>
   <w:rsids>
-    <w:rsidRoot w:val="00CB5450"/>
-    <w:rsid w:val="00CB5450"/>
+    <w:rsidRoot w:val="00667012"/>
+    <w:rsid w:val="00667012"/>
   </w:rsids>
   <m:mathPr>
     <m:mathFont m:val="Cambria Math"/>
@@ -4775,7 +4990,7 @@
 </file>
 
 <file path=customXml/itemProps4.xml><?xml version="1.0" encoding="utf-8"?>
-<ds:datastoreItem xmlns:ds="http://schemas.openxmlformats.org/officeDocument/2006/customXml" ds:itemID="{CEEC7EBE-8063-4496-A0FD-6FA7AA9FAD78}">
+<ds:datastoreItem xmlns:ds="http://schemas.openxmlformats.org/officeDocument/2006/customXml" ds:itemID="{7B160487-6B40-4CBA-AFDD-3DDD42980840}">
   <ds:schemaRefs>
     <ds:schemaRef ds:uri="http://schemas.openxmlformats.org/officeDocument/2006/bibliography"/>
   </ds:schemaRefs>

</xml_diff>

<commit_message>
Registration and index styling update
</commit_message>
<xml_diff>
--- a/Project Proposal.docx
+++ b/Project Proposal.docx
@@ -28,6 +28,7 @@
         <w:t>The first version of the site will be limited to the Loudoun County region.</w:t>
       </w:r>
     </w:p>
+    <w:p/>
     <w:p>
       <w:pPr>
         <w:pStyle w:val="Heading2"/>
@@ -115,264 +116,48 @@
         <w:t>Site Features (Version 1)</w:t>
       </w:r>
     </w:p>
-    <w:tbl>
-      <w:tblPr>
-        <w:tblStyle w:val="TableGrid"/>
-        <w:tblW w:w="0" w:type="auto"/>
-        <w:tblLook w:val="04A0" w:firstRow="1" w:lastRow="0" w:firstColumn="1" w:lastColumn="0" w:noHBand="0" w:noVBand="1"/>
-      </w:tblPr>
-      <w:tblGrid>
-        <w:gridCol w:w="4977"/>
-        <w:gridCol w:w="4373"/>
-      </w:tblGrid>
-      <w:tr>
-        <w:tc>
-          <w:tcPr>
-            <w:tcW w:w="4977" w:type="dxa"/>
-            <w:shd w:val="clear" w:color="auto" w:fill="3399FF"/>
-          </w:tcPr>
-          <w:p>
-            <w:pPr>
-              <w:rPr>
-                <w:b/>
-                <w:color w:val="FFFFFF" w:themeColor="background1"/>
-              </w:rPr>
-            </w:pPr>
-            <w:r>
-              <w:rPr>
-                <w:b/>
-                <w:color w:val="FFFFFF" w:themeColor="background1"/>
-              </w:rPr>
-              <w:t>Feature</w:t>
-            </w:r>
-          </w:p>
-        </w:tc>
-        <w:tc>
-          <w:tcPr>
-            <w:tcW w:w="4373" w:type="dxa"/>
-            <w:shd w:val="clear" w:color="auto" w:fill="3399FF"/>
-          </w:tcPr>
-          <w:p>
-            <w:pPr>
-              <w:rPr>
-                <w:b/>
-                <w:color w:val="FFFFFF" w:themeColor="background1"/>
-              </w:rPr>
-            </w:pPr>
-            <w:r>
-              <w:rPr>
-                <w:b/>
-                <w:color w:val="FFFFFF" w:themeColor="background1"/>
-              </w:rPr>
-              <w:t>Assignment</w:t>
-            </w:r>
-          </w:p>
-        </w:tc>
-      </w:tr>
-      <w:tr>
-        <w:tc>
-          <w:tcPr>
-            <w:tcW w:w="4977" w:type="dxa"/>
-          </w:tcPr>
-          <w:p>
-            <w:r>
-              <w:t>Site Login</w:t>
-            </w:r>
-          </w:p>
-        </w:tc>
-        <w:tc>
-          <w:tcPr>
-            <w:tcW w:w="4373" w:type="dxa"/>
-          </w:tcPr>
-          <w:p>
-            <w:r>
-              <w:t>Michael</w:t>
-            </w:r>
-          </w:p>
-        </w:tc>
-      </w:tr>
-      <w:tr>
-        <w:tc>
-          <w:tcPr>
-            <w:tcW w:w="4977" w:type="dxa"/>
-          </w:tcPr>
-          <w:p>
-            <w:r>
-              <w:t>Registration</w:t>
-            </w:r>
-          </w:p>
-        </w:tc>
-        <w:tc>
-          <w:tcPr>
-            <w:tcW w:w="4373" w:type="dxa"/>
-          </w:tcPr>
-          <w:p>
-            <w:r>
-              <w:t>Jason</w:t>
-            </w:r>
-          </w:p>
-        </w:tc>
-      </w:tr>
-      <w:tr>
-        <w:tc>
-          <w:tcPr>
-            <w:tcW w:w="4977" w:type="dxa"/>
-          </w:tcPr>
-          <w:p>
-            <w:r>
-              <w:t>Mom Registry Search</w:t>
-            </w:r>
-          </w:p>
-        </w:tc>
-        <w:tc>
-          <w:tcPr>
-            <w:tcW w:w="4373" w:type="dxa"/>
-          </w:tcPr>
-          <w:p>
-            <w:r>
-              <w:t>Jason</w:t>
-            </w:r>
-          </w:p>
-        </w:tc>
-      </w:tr>
-      <w:tr>
-        <w:tc>
-          <w:tcPr>
-            <w:tcW w:w="4977" w:type="dxa"/>
-          </w:tcPr>
-          <w:p>
-            <w:r>
-              <w:t>Geo-Location Lookup/Mapping</w:t>
-            </w:r>
-          </w:p>
-        </w:tc>
-        <w:tc>
-          <w:tcPr>
-            <w:tcW w:w="4373" w:type="dxa"/>
-          </w:tcPr>
-          <w:p>
-            <w:r>
-              <w:t>Jason</w:t>
-            </w:r>
-          </w:p>
-        </w:tc>
-      </w:tr>
-      <w:tr>
-        <w:tc>
-          <w:tcPr>
-            <w:tcW w:w="4977" w:type="dxa"/>
-          </w:tcPr>
-          <w:p>
-            <w:r>
-              <w:t>Local Weather</w:t>
-            </w:r>
-          </w:p>
-        </w:tc>
-        <w:tc>
-          <w:tcPr>
-            <w:tcW w:w="4373" w:type="dxa"/>
-          </w:tcPr>
-          <w:p>
-            <w:r>
-              <w:t>Michael</w:t>
-            </w:r>
-          </w:p>
-        </w:tc>
-      </w:tr>
-      <w:tr>
-        <w:tc>
-          <w:tcPr>
-            <w:tcW w:w="4977" w:type="dxa"/>
-          </w:tcPr>
-          <w:p>
-            <w:r>
-              <w:t>Local Playground Lookup</w:t>
-            </w:r>
-          </w:p>
-        </w:tc>
-        <w:tc>
-          <w:tcPr>
-            <w:tcW w:w="4373" w:type="dxa"/>
-          </w:tcPr>
-          <w:p>
-            <w:r>
-              <w:t>Michael</w:t>
-            </w:r>
-          </w:p>
-        </w:tc>
-      </w:tr>
-      <w:tr>
-        <w:tc>
-          <w:tcPr>
-            <w:tcW w:w="4977" w:type="dxa"/>
-          </w:tcPr>
-          <w:p>
-            <w:r>
-              <w:t>Events Lookup</w:t>
-            </w:r>
-          </w:p>
-        </w:tc>
-        <w:tc>
-          <w:tcPr>
-            <w:tcW w:w="4373" w:type="dxa"/>
-          </w:tcPr>
-          <w:p>
-            <w:r>
-              <w:t>Morgan</w:t>
-            </w:r>
-          </w:p>
-        </w:tc>
-      </w:tr>
-      <w:tr>
-        <w:tc>
-          <w:tcPr>
-            <w:tcW w:w="4977" w:type="dxa"/>
-          </w:tcPr>
-          <w:p>
-            <w:r>
-              <w:t>Event creation with Meetup</w:t>
-            </w:r>
-          </w:p>
-        </w:tc>
-        <w:tc>
-          <w:tcPr>
-            <w:tcW w:w="4373" w:type="dxa"/>
-          </w:tcPr>
-          <w:p>
-            <w:r>
-              <w:t>Morgan</w:t>
-            </w:r>
-          </w:p>
-        </w:tc>
-      </w:tr>
-      <w:tr>
-        <w:tc>
-          <w:tcPr>
-            <w:tcW w:w="4977" w:type="dxa"/>
-          </w:tcPr>
-          <w:p>
-            <w:proofErr w:type="spellStart"/>
-            <w:r>
-              <w:t>Giphy</w:t>
-            </w:r>
-            <w:proofErr w:type="spellEnd"/>
-            <w:r>
-              <w:t xml:space="preserve"> Humor</w:t>
-            </w:r>
-          </w:p>
-        </w:tc>
-        <w:tc>
-          <w:tcPr>
-            <w:tcW w:w="4373" w:type="dxa"/>
-          </w:tcPr>
-          <w:p>
-            <w:r>
-              <w:t>Morgan</w:t>
-            </w:r>
-          </w:p>
-        </w:tc>
-      </w:tr>
-    </w:tbl>
+    <w:p>
+      <w:r>
+        <w:t>Registration</w:t>
+      </w:r>
+    </w:p>
+    <w:p>
+      <w:r>
+        <w:t>Mom Registry Search</w:t>
+      </w:r>
+      <w:bookmarkStart w:id="0" w:name="_GoBack"/>
+      <w:bookmarkEnd w:id="0"/>
+    </w:p>
+    <w:p>
+      <w:r>
+        <w:t>Local Weather</w:t>
+      </w:r>
+    </w:p>
+    <w:p>
+      <w:r>
+        <w:t>Local Playground Lookup</w:t>
+      </w:r>
+    </w:p>
+    <w:p>
+      <w:r>
+        <w:t>Events Lookup</w:t>
+      </w:r>
+    </w:p>
+    <w:p>
+      <w:r>
+        <w:t>Event creation with Meetup</w:t>
+      </w:r>
+    </w:p>
+    <w:p>
+      <w:proofErr w:type="spellStart"/>
+      <w:r>
+        <w:t>Giphy</w:t>
+      </w:r>
+      <w:proofErr w:type="spellEnd"/>
+      <w:r>
+        <w:t xml:space="preserve"> Humor</w:t>
+      </w:r>
+    </w:p>
     <w:p>
       <w:pPr>
         <w:pStyle w:val="Heading2"/>
@@ -458,9 +243,9 @@
       <w:r>
         <w:t>)</w:t>
       </w:r>
-      <w:bookmarkStart w:id="0" w:name="_GoBack"/>
-      <w:bookmarkEnd w:id="0"/>
     </w:p>
+    <w:p/>
+    <w:p/>
     <w:sectPr>
       <w:footerReference w:type="default" r:id="rId15"/>
       <w:pgSz w:w="12240" w:h="15840"/>
@@ -2995,8 +2780,8 @@
     <w:compatSetting w:name="differentiateMultirowTableHeaders" w:uri="http://schemas.microsoft.com/office/word" w:val="1"/>
   </w:compat>
   <w:rsids>
-    <w:rsidRoot w:val="00667012"/>
-    <w:rsid w:val="00667012"/>
+    <w:rsidRoot w:val="00CB5450"/>
+    <w:rsid w:val="00CB5450"/>
   </w:rsids>
   <m:mathPr>
     <m:mathFont m:val="Cambria Math"/>
@@ -4990,7 +4775,7 @@
 </file>
 
 <file path=customXml/itemProps4.xml><?xml version="1.0" encoding="utf-8"?>
-<ds:datastoreItem xmlns:ds="http://schemas.openxmlformats.org/officeDocument/2006/customXml" ds:itemID="{7B160487-6B40-4CBA-AFDD-3DDD42980840}">
+<ds:datastoreItem xmlns:ds="http://schemas.openxmlformats.org/officeDocument/2006/customXml" ds:itemID="{CEEC7EBE-8063-4496-A0FD-6FA7AA9FAD78}">
   <ds:schemaRefs>
     <ds:schemaRef ds:uri="http://schemas.openxmlformats.org/officeDocument/2006/bibliography"/>
   </ds:schemaRefs>

</xml_diff>